<commit_message>
Added K1 to CH
</commit_message>
<xml_diff>
--- a/lp/c2_2/ch/l1.docx
+++ b/lp/c2_2/ch/l1.docx
@@ -645,10 +645,10 @@
             <v:path o:extrusionok="f" gradientshapeok="t" o:connecttype="rect"/>
             <o:lock v:ext="edit" aspectratio="t"/>
           </v:shapetype>
-          <v:shape id="_x0000_i1025" type="#_x0000_t75" style="width:10pt;height:19pt" o:ole="" fillcolor="window">
+          <v:shape id="_x0000_i1025" type="#_x0000_t75" style="width:9.75pt;height:18.75pt" o:ole="" fillcolor="window">
             <v:imagedata r:id="rId8" o:title=""/>
           </v:shape>
-          <o:OLEObject Type="Embed" ProgID="Equation.3" ShapeID="_x0000_i1025" DrawAspect="Content" ObjectID="_1463056575" r:id="rId9"/>
+          <o:OLEObject Type="Embed" ProgID="Equation.3" ShapeID="_x0000_i1025" DrawAspect="Content" ObjectID="_1464198550" r:id="rId9"/>
         </w:object>
       </w:r>
       <w:r>
@@ -656,10 +656,10 @@
           <w:position w:val="-12"/>
         </w:rPr>
         <w:object w:dxaOrig="200" w:dyaOrig="380" w14:anchorId="6AAE3E8D">
-          <v:shape id="_x0000_i1026" type="#_x0000_t75" style="width:10pt;height:19pt" o:ole="" fillcolor="window">
+          <v:shape id="_x0000_i1026" type="#_x0000_t75" style="width:9.75pt;height:18.75pt" o:ole="" fillcolor="window">
             <v:imagedata r:id="rId10" o:title=""/>
           </v:shape>
-          <o:OLEObject Type="Embed" ProgID="Equation.3" ShapeID="_x0000_i1026" DrawAspect="Content" ObjectID="_1463056576" r:id="rId11"/>
+          <o:OLEObject Type="Embed" ProgID="Equation.3" ShapeID="_x0000_i1026" DrawAspect="Content" ObjectID="_1464198551" r:id="rId11"/>
         </w:object>
       </w:r>
       <w:r>
@@ -667,10 +667,10 @@
           <w:position w:val="-10"/>
         </w:rPr>
         <w:object w:dxaOrig="880" w:dyaOrig="340" w14:anchorId="39A29B4A">
-          <v:shape id="_x0000_i1027" type="#_x0000_t75" style="width:44pt;height:17pt" o:ole="" fillcolor="window">
+          <v:shape id="_x0000_i1027" type="#_x0000_t75" style="width:44.25pt;height:17.25pt" o:ole="" fillcolor="window">
             <v:imagedata r:id="rId12" o:title=""/>
           </v:shape>
-          <o:OLEObject Type="Embed" ProgID="Equation.3" ShapeID="_x0000_i1027" DrawAspect="Content" ObjectID="_1463056577" r:id="rId13"/>
+          <o:OLEObject Type="Embed" ProgID="Equation.3" ShapeID="_x0000_i1027" DrawAspect="Content" ObjectID="_1464198552" r:id="rId13"/>
         </w:object>
       </w:r>
       <w:r>
@@ -691,10 +691,10 @@
           <w:position w:val="-10"/>
         </w:rPr>
         <w:object w:dxaOrig="220" w:dyaOrig="300" w14:anchorId="2E2C2739">
-          <v:shape id="_x0000_i1028" type="#_x0000_t75" style="width:11pt;height:15pt" o:ole="" fillcolor="window">
+          <v:shape id="_x0000_i1028" type="#_x0000_t75" style="width:11.25pt;height:15pt" o:ole="" fillcolor="window">
             <v:imagedata r:id="rId14" o:title=""/>
           </v:shape>
-          <o:OLEObject Type="Embed" ProgID="Equation.3" ShapeID="_x0000_i1028" DrawAspect="Content" ObjectID="_1463056578" r:id="rId15"/>
+          <o:OLEObject Type="Embed" ProgID="Equation.3" ShapeID="_x0000_i1028" DrawAspect="Content" ObjectID="_1464198553" r:id="rId15"/>
         </w:object>
       </w:r>
       <w:r>
@@ -708,7 +708,7 @@
           <v:shape id="_x0000_i1029" type="#_x0000_t75" style="width:9pt;height:15pt" o:ole="" fillcolor="window">
             <v:imagedata r:id="rId16" o:title=""/>
           </v:shape>
-          <o:OLEObject Type="Embed" ProgID="Equation.3" ShapeID="_x0000_i1029" DrawAspect="Content" ObjectID="_1463056579" r:id="rId17"/>
+          <o:OLEObject Type="Embed" ProgID="Equation.3" ShapeID="_x0000_i1029" DrawAspect="Content" ObjectID="_1464198554" r:id="rId17"/>
         </w:object>
       </w:r>
       <w:r>
@@ -749,10 +749,10 @@
           <w:position w:val="-26"/>
         </w:rPr>
         <w:object w:dxaOrig="1420" w:dyaOrig="620" w14:anchorId="0DB3E7E2">
-          <v:shape id="_x0000_i1030" type="#_x0000_t75" style="width:71pt;height:31pt" o:ole="" fillcolor="window">
+          <v:shape id="_x0000_i1030" type="#_x0000_t75" style="width:71.25pt;height:30.75pt" o:ole="" fillcolor="window">
             <v:imagedata r:id="rId18" o:title=""/>
           </v:shape>
-          <o:OLEObject Type="Embed" ProgID="Equation.3" ShapeID="_x0000_i1030" DrawAspect="Content" ObjectID="_1463056580" r:id="rId19"/>
+          <o:OLEObject Type="Embed" ProgID="Equation.3" ShapeID="_x0000_i1030" DrawAspect="Content" ObjectID="_1464198555" r:id="rId19"/>
         </w:object>
       </w:r>
       <w:r>
@@ -760,10 +760,10 @@
           <w:position w:val="-12"/>
         </w:rPr>
         <w:object w:dxaOrig="200" w:dyaOrig="380" w14:anchorId="49D3900F">
-          <v:shape id="_x0000_i1031" type="#_x0000_t75" style="width:10pt;height:19pt" o:ole="" fillcolor="window">
+          <v:shape id="_x0000_i1031" type="#_x0000_t75" style="width:9.75pt;height:18.75pt" o:ole="" fillcolor="window">
             <v:imagedata r:id="rId10" o:title=""/>
           </v:shape>
-          <o:OLEObject Type="Embed" ProgID="Equation.3" ShapeID="_x0000_i1031" DrawAspect="Content" ObjectID="_1463056581" r:id="rId20"/>
+          <o:OLEObject Type="Embed" ProgID="Equation.3" ShapeID="_x0000_i1031" DrawAspect="Content" ObjectID="_1464198556" r:id="rId20"/>
         </w:object>
       </w:r>
       <w:r>
@@ -793,10 +793,10 @@
           <w:position w:val="-4"/>
         </w:rPr>
         <w:object w:dxaOrig="200" w:dyaOrig="220" w14:anchorId="544A69D0">
-          <v:shape id="_x0000_i1032" type="#_x0000_t75" style="width:10pt;height:11pt" o:ole="" fillcolor="window">
+          <v:shape id="_x0000_i1032" type="#_x0000_t75" style="width:9.75pt;height:11.25pt" o:ole="" fillcolor="window">
             <v:imagedata r:id="rId21" o:title=""/>
           </v:shape>
-          <o:OLEObject Type="Embed" ProgID="Equation.3" ShapeID="_x0000_i1032" DrawAspect="Content" ObjectID="_1463056582" r:id="rId22"/>
+          <o:OLEObject Type="Embed" ProgID="Equation.3" ShapeID="_x0000_i1032" DrawAspect="Content" ObjectID="_1464198557" r:id="rId22"/>
         </w:object>
       </w:r>
       <w:r>
@@ -827,10 +827,10 @@
           <w:position w:val="-4"/>
         </w:rPr>
         <w:object w:dxaOrig="200" w:dyaOrig="220" w14:anchorId="45CA2CA6">
-          <v:shape id="_x0000_i1033" type="#_x0000_t75" style="width:10pt;height:11pt" o:ole="" fillcolor="window">
+          <v:shape id="_x0000_i1033" type="#_x0000_t75" style="width:9.75pt;height:11.25pt" o:ole="" fillcolor="window">
             <v:imagedata r:id="rId21" o:title=""/>
           </v:shape>
-          <o:OLEObject Type="Embed" ProgID="Equation.3" ShapeID="_x0000_i1033" DrawAspect="Content" ObjectID="_1463056583" r:id="rId23"/>
+          <o:OLEObject Type="Embed" ProgID="Equation.3" ShapeID="_x0000_i1033" DrawAspect="Content" ObjectID="_1464198558" r:id="rId23"/>
         </w:object>
       </w:r>
       <w:r>
@@ -848,7 +848,7 @@
           <v:shape id="_x0000_i1034" type="#_x0000_t75" style="width:9pt;height:9pt" o:ole="" fillcolor="window">
             <v:imagedata r:id="rId24" o:title=""/>
           </v:shape>
-          <o:OLEObject Type="Embed" ProgID="Equation.3" ShapeID="_x0000_i1034" DrawAspect="Content" ObjectID="_1463056584" r:id="rId25"/>
+          <o:OLEObject Type="Embed" ProgID="Equation.3" ShapeID="_x0000_i1034" DrawAspect="Content" ObjectID="_1464198559" r:id="rId25"/>
         </w:object>
       </w:r>
       <w:r>
@@ -873,7 +873,7 @@
           <v:shape id="_x0000_i1035" type="#_x0000_t75" style="width:1in;height:15pt" o:ole="" fillcolor="window">
             <v:imagedata r:id="rId26" o:title=""/>
           </v:shape>
-          <o:OLEObject Type="Embed" ProgID="Equation.3" ShapeID="_x0000_i1035" DrawAspect="Content" ObjectID="_1463056585" r:id="rId27"/>
+          <o:OLEObject Type="Embed" ProgID="Equation.3" ShapeID="_x0000_i1035" DrawAspect="Content" ObjectID="_1464198560" r:id="rId27"/>
         </w:object>
       </w:r>
       <w:r>
@@ -895,10 +895,10 @@
           <w:position w:val="-4"/>
         </w:rPr>
         <w:object w:dxaOrig="200" w:dyaOrig="220" w14:anchorId="4E16EDC5">
-          <v:shape id="_x0000_i1036" type="#_x0000_t75" style="width:10pt;height:11pt" o:ole="" fillcolor="window">
+          <v:shape id="_x0000_i1036" type="#_x0000_t75" style="width:9.75pt;height:11.25pt" o:ole="" fillcolor="window">
             <v:imagedata r:id="rId21" o:title=""/>
           </v:shape>
-          <o:OLEObject Type="Embed" ProgID="Equation.3" ShapeID="_x0000_i1036" DrawAspect="Content" ObjectID="_1463056586" r:id="rId28"/>
+          <o:OLEObject Type="Embed" ProgID="Equation.3" ShapeID="_x0000_i1036" DrawAspect="Content" ObjectID="_1464198561" r:id="rId28"/>
         </w:object>
       </w:r>
       <w:r>
@@ -933,7 +933,7 @@
           <v:shape id="_x0000_i1037" type="#_x0000_t75" style="width:9pt;height:12pt" o:ole="" fillcolor="window">
             <v:imagedata r:id="rId29" o:title=""/>
           </v:shape>
-          <o:OLEObject Type="Embed" ProgID="Equation.3" ShapeID="_x0000_i1037" DrawAspect="Content" ObjectID="_1463056587" r:id="rId30"/>
+          <o:OLEObject Type="Embed" ProgID="Equation.3" ShapeID="_x0000_i1037" DrawAspect="Content" ObjectID="_1464198562" r:id="rId30"/>
         </w:object>
       </w:r>
       <w:r>
@@ -944,10 +944,10 @@
           <w:position w:val="-4"/>
         </w:rPr>
         <w:object w:dxaOrig="200" w:dyaOrig="220" w14:anchorId="53EFFB50">
-          <v:shape id="_x0000_i1038" type="#_x0000_t75" style="width:10pt;height:11pt" o:ole="" fillcolor="window">
+          <v:shape id="_x0000_i1038" type="#_x0000_t75" style="width:9.75pt;height:11.25pt" o:ole="" fillcolor="window">
             <v:imagedata r:id="rId21" o:title=""/>
           </v:shape>
-          <o:OLEObject Type="Embed" ProgID="Equation.3" ShapeID="_x0000_i1038" DrawAspect="Content" ObjectID="_1463056588" r:id="rId31"/>
+          <o:OLEObject Type="Embed" ProgID="Equation.3" ShapeID="_x0000_i1038" DrawAspect="Content" ObjectID="_1464198563" r:id="rId31"/>
         </w:object>
       </w:r>
       <w:r>
@@ -961,7 +961,7 @@
           <v:shape id="_x0000_i1039" type="#_x0000_t75" style="width:30pt;height:15pt" o:ole="" fillcolor="window">
             <v:imagedata r:id="rId32" o:title=""/>
           </v:shape>
-          <o:OLEObject Type="Embed" ProgID="Equation.3" ShapeID="_x0000_i1039" DrawAspect="Content" ObjectID="_1463056589" r:id="rId33"/>
+          <o:OLEObject Type="Embed" ProgID="Equation.3" ShapeID="_x0000_i1039" DrawAspect="Content" ObjectID="_1464198564" r:id="rId33"/>
         </w:object>
       </w:r>
       <w:r>
@@ -980,10 +980,10 @@
           <w:position w:val="-28"/>
         </w:rPr>
         <w:object w:dxaOrig="760" w:dyaOrig="620" w14:anchorId="7EDEDC1E">
-          <v:shape id="_x0000_i1040" type="#_x0000_t75" style="width:38pt;height:31pt" o:ole="" fillcolor="window">
+          <v:shape id="_x0000_i1040" type="#_x0000_t75" style="width:38.25pt;height:30.75pt" o:ole="" fillcolor="window">
             <v:imagedata r:id="rId34" o:title=""/>
           </v:shape>
-          <o:OLEObject Type="Embed" ProgID="Equation.3" ShapeID="_x0000_i1040" DrawAspect="Content" ObjectID="_1463056590" r:id="rId35"/>
+          <o:OLEObject Type="Embed" ProgID="Equation.3" ShapeID="_x0000_i1040" DrawAspect="Content" ObjectID="_1464198565" r:id="rId35"/>
         </w:object>
       </w:r>
       <w:r>
@@ -1008,7 +1008,7 @@
           <v:shape id="_x0000_i1041" type="#_x0000_t75" style="width:9pt;height:12pt" o:ole="" fillcolor="window">
             <v:imagedata r:id="rId29" o:title=""/>
           </v:shape>
-          <o:OLEObject Type="Embed" ProgID="Equation.3" ShapeID="_x0000_i1041" DrawAspect="Content" ObjectID="_1463056591" r:id="rId36"/>
+          <o:OLEObject Type="Embed" ProgID="Equation.3" ShapeID="_x0000_i1041" DrawAspect="Content" ObjectID="_1464198566" r:id="rId36"/>
         </w:object>
       </w:r>
       <w:r>
@@ -1031,10 +1031,10 @@
           <w:position w:val="-28"/>
         </w:rPr>
         <w:object w:dxaOrig="999" w:dyaOrig="620" w14:anchorId="50EC2A5E">
-          <v:shape id="_x0000_i1042" type="#_x0000_t75" style="width:50pt;height:31pt" o:ole="" fillcolor="window">
+          <v:shape id="_x0000_i1042" type="#_x0000_t75" style="width:50.25pt;height:30.75pt" o:ole="" fillcolor="window">
             <v:imagedata r:id="rId37" o:title=""/>
           </v:shape>
-          <o:OLEObject Type="Embed" ProgID="Equation.3" ShapeID="_x0000_i1042" DrawAspect="Content" ObjectID="_1463056592" r:id="rId38"/>
+          <o:OLEObject Type="Embed" ProgID="Equation.3" ShapeID="_x0000_i1042" DrawAspect="Content" ObjectID="_1464198567" r:id="rId38"/>
         </w:object>
       </w:r>
       <w:r>
@@ -1056,10 +1056,10 @@
           <w:position w:val="-4"/>
         </w:rPr>
         <w:object w:dxaOrig="499" w:dyaOrig="380" w14:anchorId="0F222F38">
-          <v:shape id="_x0000_i1043" type="#_x0000_t75" style="width:25pt;height:19pt" o:ole="" fillcolor="window">
+          <v:shape id="_x0000_i1043" type="#_x0000_t75" style="width:24.75pt;height:18.75pt" o:ole="" fillcolor="window">
             <v:imagedata r:id="rId39" o:title=""/>
           </v:shape>
-          <o:OLEObject Type="Embed" ProgID="Equation.3" ShapeID="_x0000_i1043" DrawAspect="Content" ObjectID="_1463056593" r:id="rId40"/>
+          <o:OLEObject Type="Embed" ProgID="Equation.3" ShapeID="_x0000_i1043" DrawAspect="Content" ObjectID="_1464198568" r:id="rId40"/>
         </w:object>
       </w:r>
       <w:r>
@@ -1081,7 +1081,7 @@
           <v:shape id="_x0000_i1044" type="#_x0000_t75" style="width:30pt;height:45pt" o:ole="" fillcolor="window">
             <v:imagedata r:id="rId41" o:title=""/>
           </v:shape>
-          <o:OLEObject Type="Embed" ProgID="Equation.3" ShapeID="_x0000_i1044" DrawAspect="Content" ObjectID="_1463056594" r:id="rId42"/>
+          <o:OLEObject Type="Embed" ProgID="Equation.3" ShapeID="_x0000_i1044" DrawAspect="Content" ObjectID="_1464198569" r:id="rId42"/>
         </w:object>
       </w:r>
       <w:r>
@@ -1106,7 +1106,7 @@
           <v:shape id="_x0000_i1045" type="#_x0000_t75" style="width:9pt;height:12pt" o:ole="" fillcolor="window">
             <v:imagedata r:id="rId29" o:title=""/>
           </v:shape>
-          <o:OLEObject Type="Embed" ProgID="Equation.3" ShapeID="_x0000_i1045" DrawAspect="Content" ObjectID="_1463056595" r:id="rId43"/>
+          <o:OLEObject Type="Embed" ProgID="Equation.3" ShapeID="_x0000_i1045" DrawAspect="Content" ObjectID="_1464198570" r:id="rId43"/>
         </w:object>
       </w:r>
       <w:r>
@@ -1133,10 +1133,10 @@
           <w:position w:val="-10"/>
         </w:rPr>
         <w:object w:dxaOrig="960" w:dyaOrig="440" w14:anchorId="6E654609">
-          <v:shape id="_x0000_i1046" type="#_x0000_t75" style="width:48pt;height:22pt" o:ole="" fillcolor="window">
+          <v:shape id="_x0000_i1046" type="#_x0000_t75" style="width:48pt;height:21.75pt" o:ole="" fillcolor="window">
             <v:imagedata r:id="rId44" o:title=""/>
           </v:shape>
-          <o:OLEObject Type="Embed" ProgID="Equation.3" ShapeID="_x0000_i1046" DrawAspect="Content" ObjectID="_1463056596" r:id="rId45"/>
+          <o:OLEObject Type="Embed" ProgID="Equation.3" ShapeID="_x0000_i1046" DrawAspect="Content" ObjectID="_1464198571" r:id="rId45"/>
         </w:object>
       </w:r>
       <w:r>
@@ -1238,10 +1238,7 @@
         </w:numPr>
       </w:pPr>
       <w:r>
-        <w:t>Ознайомитись із особливостями</w:t>
-      </w:r>
-      <w:r>
-        <w:t xml:space="preserve"> виникнення і поширення похибок</w:t>
+        <w:t>Ознайомитись із особливостями виникнення і поширення похибок</w:t>
       </w:r>
     </w:p>
     <w:p>
@@ -1265,10 +1262,7 @@
         </w:numPr>
       </w:pPr>
       <w:r>
-        <w:t>Оцінити похибку обмеження при обчисленні функції розкла</w:t>
-      </w:r>
-      <w:r>
-        <w:t>дом у ряд для заданого варіанта</w:t>
+        <w:t>Оцінити похибку обмеження при обчисленні функції розкладом у ряд для заданого варіанта</w:t>
       </w:r>
     </w:p>
     <w:p>
@@ -1280,10 +1274,7 @@
         </w:numPr>
       </w:pPr>
       <w:r>
-        <w:t>Оцінити похибку зао</w:t>
-      </w:r>
-      <w:r>
-        <w:t>круглення для заданого варіанта</w:t>
+        <w:t>Оцінити похибку заокруглення для заданого варіанта</w:t>
       </w:r>
     </w:p>
     <w:p>
@@ -1295,18 +1286,13 @@
         </w:numPr>
       </w:pPr>
       <w:r>
-        <w:t>Дослідити поширенн</w:t>
-      </w:r>
-      <w:r>
-        <w:t>я похибок для заданого варіанта</w:t>
+        <w:t>Дослідити поширення похибок для заданого варіанта</w:t>
       </w:r>
     </w:p>
     <w:p>
       <w:r>
         <w:t>Варіант №14</w:t>
       </w:r>
-      <w:bookmarkStart w:id="0" w:name="_GoBack"/>
-      <w:bookmarkEnd w:id="0"/>
     </w:p>
     <w:tbl>
       <w:tblPr>
@@ -1466,19 +1452,6 @@
     </w:tbl>
     <w:p>
       <w:pPr>
-        <w:ind w:firstLine="0"/>
-      </w:pPr>
-    </w:p>
-    <w:p>
-      <w:pPr>
-        <w:pStyle w:val="Heading2"/>
-      </w:pPr>
-      <w:r>
-        <w:t>Результат</w:t>
-      </w:r>
-    </w:p>
-    <w:p>
-      <w:pPr>
         <w:autoSpaceDE w:val="0"/>
         <w:autoSpaceDN w:val="0"/>
         <w:adjustRightInd w:val="0"/>
@@ -1490,54 +1463,8 @@
           <w:szCs w:val="24"/>
         </w:rPr>
       </w:pPr>
-    </w:p>
-    <w:p>
-      <w:pPr>
-        <w:autoSpaceDE w:val="0"/>
-        <w:autoSpaceDN w:val="0"/>
-        <w:adjustRightInd w:val="0"/>
-        <w:spacing w:before="0" w:after="0" w:line="240" w:lineRule="auto"/>
-        <w:ind w:firstLine="0"/>
-        <w:rPr>
-          <w:rFonts w:ascii="Consolas" w:hAnsi="Consolas" w:cs="Consolas"/>
-          <w:kern w:val="0"/>
-          <w:szCs w:val="24"/>
-        </w:rPr>
-      </w:pPr>
-    </w:p>
-    <w:p>
-      <w:pPr>
-        <w:pStyle w:val="Heading2"/>
-      </w:pPr>
-      <w:r>
-        <w:t>Висновки</w:t>
-      </w:r>
-    </w:p>
-    <w:p>
-      <w:pPr>
-        <w:autoSpaceDE w:val="0"/>
-        <w:autoSpaceDN w:val="0"/>
-        <w:adjustRightInd w:val="0"/>
-        <w:spacing w:before="0" w:after="0" w:line="240" w:lineRule="auto"/>
-        <w:ind w:firstLine="0"/>
-        <w:rPr>
-          <w:rFonts w:ascii="Consolas" w:hAnsi="Consolas" w:cs="Consolas"/>
-          <w:kern w:val="0"/>
-          <w:szCs w:val="24"/>
-        </w:rPr>
-      </w:pPr>
-      <w:r>
-        <w:t>О</w:t>
-      </w:r>
-      <w:r>
-        <w:t>знайом</w:t>
-      </w:r>
-      <w:r>
-        <w:t>ився</w:t>
-      </w:r>
-      <w:r>
-        <w:t xml:space="preserve"> із механізмами виникнення та оцінки похибок у числовому результаті.</w:t>
-      </w:r>
+      <w:bookmarkStart w:id="0" w:name="_GoBack"/>
+      <w:bookmarkEnd w:id="0"/>
     </w:p>
     <w:sectPr>
       <w:headerReference w:type="default" r:id="rId46"/>
@@ -1625,7 +1552,7 @@
             <w:noProof/>
             <w:szCs w:val="24"/>
           </w:rPr>
-          <w:t>2</w:t>
+          <w:t>3</w:t>
         </w:r>
         <w:r>
           <w:rPr>
@@ -5710,10 +5637,11 @@
   </w:font>
   <w:font w:name="Segoe UI">
     <w:panose1 w:val="020B0502040204020203"/>
-    <w:charset w:val="CC"/>
+    <w:charset w:val="00"/>
     <w:family w:val="swiss"/>
+    <w:notTrueType/>
     <w:pitch w:val="variable"/>
-    <w:sig w:usb0="E4002EFF" w:usb1="C000E47F" w:usb2="00000009" w:usb3="00000000" w:csb0="000001FF" w:csb1="00000000"/>
+    <w:sig w:usb0="00000003" w:usb1="00000000" w:usb2="00000000" w:usb3="00000000" w:csb0="00000001" w:csb1="00000000"/>
   </w:font>
   <w:font w:name="Lucida Sans Unicode">
     <w:panose1 w:val="020B0602030504020204"/>
@@ -5789,6 +5717,7 @@
     <w:rsid w:val="0097406F"/>
     <w:rsid w:val="009E5B35"/>
     <w:rsid w:val="00A60181"/>
+    <w:rsid w:val="00A70BB0"/>
     <w:rsid w:val="00A84C20"/>
     <w:rsid w:val="00AD2390"/>
     <w:rsid w:val="00AE4720"/>
@@ -6537,7 +6466,7 @@
 </file>
 
 <file path=customXml/itemProps1.xml><?xml version="1.0" encoding="utf-8"?>
-<ds:datastoreItem xmlns:ds="http://schemas.openxmlformats.org/officeDocument/2006/customXml" ds:itemID="{8ED407EE-F70C-440C-AE48-FAB7632F9C44}">
+<ds:datastoreItem xmlns:ds="http://schemas.openxmlformats.org/officeDocument/2006/customXml" ds:itemID="{8658C343-90F8-4D67-89FB-446873566349}">
   <ds:schemaRefs>
     <ds:schemaRef ds:uri="http://schemas.openxmlformats.org/officeDocument/2006/bibliography"/>
   </ds:schemaRefs>

</xml_diff>